<commit_message>
Dokončeno vše technické okolo ILogu, s tím upravena dokumentace. DB Regen. Server permission fix Server.  už neotevírá 2x stejný resultSet
</commit_message>
<xml_diff>
--- a/docs/ILog jak ho použít.docx
+++ b/docs/ILog jak ho použít.docx
@@ -14,10 +14,10 @@
           <w:lang w:val="cs-CZ"/>
         </w:rPr>
         <w:drawing>
-          <wp:inline distT="0" distB="0" distL="0" distR="0" wp14:anchorId="62B3D2F9" wp14:editId="0F927772">
-            <wp:extent cx="5943600" cy="4886325"/>
-            <wp:effectExtent l="0" t="0" r="0" b="9525"/>
-            <wp:docPr id="5" name="Obrázek 5"/>
+          <wp:inline distT="0" distB="0" distL="0" distR="0" wp14:anchorId="6EC6D3F8" wp14:editId="08195494">
+            <wp:extent cx="5934075" cy="2914650"/>
+            <wp:effectExtent l="0" t="0" r="9525" b="0"/>
+            <wp:docPr id="1" name="Obrázek 1"/>
             <wp:cNvGraphicFramePr>
               <a:graphicFrameLocks xmlns:a="http://schemas.openxmlformats.org/drawingml/2006/main" noChangeAspect="1"/>
             </wp:cNvGraphicFramePr>
@@ -25,13 +25,13 @@
               <a:graphicData uri="http://schemas.openxmlformats.org/drawingml/2006/picture">
                 <pic:pic xmlns:pic="http://schemas.openxmlformats.org/drawingml/2006/picture">
                   <pic:nvPicPr>
-                    <pic:cNvPr id="0" name="Picture 5"/>
+                    <pic:cNvPr id="0" name="Picture 1"/>
                     <pic:cNvPicPr>
                       <a:picLocks noChangeAspect="1" noChangeArrowheads="1"/>
                     </pic:cNvPicPr>
                   </pic:nvPicPr>
                   <pic:blipFill>
-                    <a:blip r:embed="rId4">
+                    <a:blip r:embed="rId4" cstate="print">
                       <a:extLst>
                         <a:ext uri="{28A0092B-C50C-407E-A947-70E740481C1C}">
                           <a14:useLocalDpi xmlns:a14="http://schemas.microsoft.com/office/drawing/2010/main" val="0"/>
@@ -46,7 +46,7 @@
                   <pic:spPr bwMode="auto">
                     <a:xfrm>
                       <a:off x="0" y="0"/>
-                      <a:ext cx="5943600" cy="4886325"/>
+                      <a:ext cx="5934075" cy="2914650"/>
                     </a:xfrm>
                     <a:prstGeom prst="rect">
                       <a:avLst/>
@@ -111,29 +111,7 @@
         <w:rPr>
           <w:lang w:val="cs-CZ"/>
         </w:rPr>
-        <w:t xml:space="preserve"> určuje závažnost záznamu podle již existujícího </w:t>
-      </w:r>
-      <w:proofErr w:type="spellStart"/>
-      <w:proofErr w:type="gramStart"/>
-      <w:r>
-        <w:rPr>
-          <w:lang w:val="cs-CZ"/>
-        </w:rPr>
-        <w:t>enumu</w:t>
-      </w:r>
-      <w:proofErr w:type="spellEnd"/>
-      <w:r>
-        <w:rPr>
-          <w:lang w:val="cs-CZ"/>
-        </w:rPr>
-        <w:t>(</w:t>
-      </w:r>
-      <w:proofErr w:type="gramEnd"/>
-      <w:r>
-        <w:rPr>
-          <w:lang w:val="cs-CZ"/>
-        </w:rPr>
-        <w:t>2018-03-24)</w:t>
+        <w:t xml:space="preserve"> určuje závažnost záznamu podle</w:t>
       </w:r>
     </w:p>
     <w:p>
@@ -196,85 +174,13 @@
         <w:rPr>
           <w:lang w:val="cs-CZ"/>
         </w:rPr>
-        <w:t xml:space="preserve">, je nutno si uvědomit že </w:t>
-      </w:r>
-      <w:proofErr w:type="spellStart"/>
-      <w:r>
-        <w:rPr>
-          <w:lang w:val="cs-CZ"/>
-        </w:rPr>
-        <w:t>content</w:t>
-      </w:r>
-      <w:proofErr w:type="spellEnd"/>
-      <w:r>
-        <w:rPr>
-          <w:lang w:val="cs-CZ"/>
-        </w:rPr>
-        <w:t xml:space="preserve"> má limit </w:t>
-      </w:r>
-      <w:r>
-        <w:rPr>
-          <w:lang w:val="cs-CZ"/>
-        </w:rPr>
-        <w:t>délky,</w:t>
-      </w:r>
-      <w:r>
-        <w:rPr>
-          <w:lang w:val="cs-CZ"/>
-        </w:rPr>
-        <w:t xml:space="preserve"> a proto </w:t>
-      </w:r>
-      <w:r>
-        <w:rPr>
-          <w:lang w:val="cs-CZ"/>
-        </w:rPr>
-        <w:t>pokud</w:t>
-      </w:r>
-      <w:r>
-        <w:rPr>
-          <w:lang w:val="cs-CZ"/>
-        </w:rPr>
-        <w:t xml:space="preserve"> je obsah příliš velký musí být log rozdělen. To znamená že uvnitř jednoho logu nemusí být platný </w:t>
-      </w:r>
-      <w:proofErr w:type="spellStart"/>
-      <w:r>
-        <w:rPr>
-          <w:lang w:val="cs-CZ"/>
-        </w:rPr>
-        <w:t>json</w:t>
-      </w:r>
-      <w:proofErr w:type="spellEnd"/>
-      <w:r>
-        <w:rPr>
-          <w:lang w:val="cs-CZ"/>
-        </w:rPr>
-        <w:t xml:space="preserve"> a že musí být pomocí hlavičky extrahovány další </w:t>
-      </w:r>
-      <w:r>
-        <w:rPr>
-          <w:lang w:val="cs-CZ"/>
-        </w:rPr>
-        <w:t>záznamy (</w:t>
-      </w:r>
-      <w:r>
-        <w:rPr>
-          <w:lang w:val="cs-CZ"/>
-        </w:rPr>
-        <w:t xml:space="preserve">tyto záznamy MUSÍ mít naprosto stejný čas v </w:t>
-      </w:r>
-      <w:proofErr w:type="spellStart"/>
-      <w:r>
-        <w:rPr>
-          <w:lang w:val="cs-CZ"/>
-        </w:rPr>
-        <w:t>DateCreated</w:t>
-      </w:r>
-      <w:proofErr w:type="spellEnd"/>
-      <w:r>
-        <w:rPr>
-          <w:lang w:val="cs-CZ"/>
-        </w:rPr>
-        <w:t xml:space="preserve">). Každá třída implementující </w:t>
+        <w:t xml:space="preserve">. </w:t>
+      </w:r>
+      <w:r>
+        <w:rPr>
+          <w:lang w:val="cs-CZ"/>
+        </w:rPr>
+        <w:t xml:space="preserve">Každá třída implementující </w:t>
       </w:r>
       <w:proofErr w:type="spellStart"/>
       <w:r>
@@ -291,6 +197,7 @@
         <w:t xml:space="preserve"> musí využívat staticky unikátní </w:t>
       </w:r>
       <w:proofErr w:type="spellStart"/>
+      <w:proofErr w:type="gramStart"/>
       <w:r>
         <w:rPr>
           <w:lang w:val="cs-CZ"/>
@@ -302,56 +209,61 @@
         <w:rPr>
           <w:lang w:val="cs-CZ"/>
         </w:rPr>
-        <w:t xml:space="preserve">, tohoto bude dosaženo tak že bude využit </w:t>
-      </w:r>
-      <w:proofErr w:type="spellStart"/>
-      <w:r>
-        <w:rPr>
-          <w:lang w:val="cs-CZ"/>
-        </w:rPr>
-        <w:t>enum</w:t>
-      </w:r>
-      <w:proofErr w:type="spellEnd"/>
-      <w:r>
-        <w:rPr>
-          <w:lang w:val="cs-CZ"/>
-        </w:rPr>
-        <w:t xml:space="preserve"> </w:t>
-      </w:r>
-      <w:proofErr w:type="spellStart"/>
-      <w:r>
-        <w:rPr>
-          <w:lang w:val="cs-CZ"/>
-        </w:rPr>
-        <w:t>LogClass</w:t>
-      </w:r>
-      <w:proofErr w:type="spellEnd"/>
-      <w:r>
-        <w:rPr>
-          <w:lang w:val="cs-CZ"/>
-        </w:rPr>
-        <w:t xml:space="preserve"> a bude </w:t>
-      </w:r>
-      <w:proofErr w:type="spellStart"/>
-      <w:r>
-        <w:rPr>
-          <w:lang w:val="cs-CZ"/>
-        </w:rPr>
-        <w:t>castován</w:t>
-      </w:r>
-      <w:proofErr w:type="spellEnd"/>
-      <w:r>
-        <w:rPr>
-          <w:lang w:val="cs-CZ"/>
-        </w:rPr>
-        <w:t xml:space="preserve"> do </w:t>
-      </w:r>
-      <w:proofErr w:type="spellStart"/>
-      <w:r>
-        <w:rPr>
-          <w:lang w:val="cs-CZ"/>
-        </w:rPr>
-        <w:t>intu</w:t>
+        <w:t>(</w:t>
+      </w:r>
+      <w:proofErr w:type="gramEnd"/>
+      <w:r>
+        <w:rPr>
+          <w:lang w:val="cs-CZ"/>
+        </w:rPr>
+        <w:t>smí se opakovat pouze u stejných objektů)</w:t>
+      </w:r>
+      <w:r>
+        <w:rPr>
+          <w:lang w:val="cs-CZ"/>
+        </w:rPr>
+        <w:t xml:space="preserve">, tohoto bude dosaženo </w:t>
+      </w:r>
+      <w:r>
+        <w:rPr>
+          <w:lang w:val="cs-CZ"/>
+        </w:rPr>
+        <w:t xml:space="preserve">pomocí </w:t>
+      </w:r>
+      <w:proofErr w:type="spellStart"/>
+      <w:r>
+        <w:rPr>
+          <w:lang w:val="cs-CZ"/>
+        </w:rPr>
+        <w:t>Guid</w:t>
+      </w:r>
+      <w:proofErr w:type="spellEnd"/>
+      <w:r>
+        <w:rPr>
+          <w:lang w:val="cs-CZ"/>
+        </w:rPr>
+        <w:t>. Je nutnost vytvořit vlastní řádku v </w:t>
+      </w:r>
+      <w:proofErr w:type="spellStart"/>
+      <w:r>
+        <w:rPr>
+          <w:lang w:val="cs-CZ"/>
+        </w:rPr>
+        <w:t>LogContentType</w:t>
+      </w:r>
+      <w:proofErr w:type="spellEnd"/>
+      <w:r>
+        <w:rPr>
+          <w:lang w:val="cs-CZ"/>
+        </w:rPr>
+        <w:t xml:space="preserve"> se Jménem svojí třídy a unikátním </w:t>
+      </w:r>
+      <w:proofErr w:type="spellStart"/>
+      <w:r>
+        <w:rPr>
+          <w:lang w:val="cs-CZ"/>
+        </w:rPr>
+        <w:t>Guid</w:t>
       </w:r>
       <w:proofErr w:type="spellEnd"/>
       <w:r>
@@ -367,19 +279,39 @@
           <w:lang w:val="cs-CZ"/>
         </w:rPr>
       </w:pPr>
-      <w:proofErr w:type="spellStart"/>
-      <w:r>
-        <w:rPr>
-          <w:lang w:val="cs-CZ"/>
-        </w:rPr>
-        <w:t>LogTable</w:t>
-      </w:r>
-      <w:proofErr w:type="spellEnd"/>
-      <w:r>
-        <w:rPr>
-          <w:lang w:val="cs-CZ"/>
-        </w:rPr>
-        <w:t xml:space="preserve"> označuje k jaké tabulce se specifický log váže</w:t>
+      <w:r>
+        <w:rPr>
+          <w:lang w:val="cs-CZ"/>
+        </w:rPr>
+        <w:t xml:space="preserve">Id v concreto logu je nastaveno na -1 protože </w:t>
+      </w:r>
+      <w:proofErr w:type="spellStart"/>
+      <w:r>
+        <w:rPr>
+          <w:lang w:val="cs-CZ"/>
+        </w:rPr>
+        <w:t>pokuď</w:t>
+      </w:r>
+      <w:proofErr w:type="spellEnd"/>
+      <w:r>
+        <w:rPr>
+          <w:lang w:val="cs-CZ"/>
+        </w:rPr>
+        <w:t xml:space="preserve"> je log odevzdán serveru, tak server sám </w:t>
+      </w:r>
+      <w:proofErr w:type="gramStart"/>
+      <w:r>
+        <w:rPr>
+          <w:lang w:val="cs-CZ"/>
+        </w:rPr>
+        <w:t>rozhodne</w:t>
+      </w:r>
+      <w:proofErr w:type="gramEnd"/>
+      <w:r>
+        <w:rPr>
+          <w:lang w:val="cs-CZ"/>
+        </w:rPr>
+        <w:t xml:space="preserve"> jak ID logu udělí. Pokud by však tento log byl přijat od serveru tak by ID bylo nastaveno na existující hodnotu</w:t>
       </w:r>
     </w:p>
     <w:p>
@@ -388,186 +320,83 @@
           <w:lang w:val="cs-CZ"/>
         </w:rPr>
       </w:pPr>
-      <w:proofErr w:type="spellStart"/>
-      <w:r>
-        <w:rPr>
-          <w:lang w:val="cs-CZ"/>
-        </w:rPr>
-        <w:t>BoundId</w:t>
-      </w:r>
-      <w:proofErr w:type="spellEnd"/>
-      <w:r>
-        <w:rPr>
-          <w:lang w:val="cs-CZ"/>
-        </w:rPr>
-        <w:t xml:space="preserve"> je id objektu se kterým se tento specifický záznam váže, pokud by </w:t>
-      </w:r>
-      <w:proofErr w:type="spellStart"/>
-      <w:r>
-        <w:rPr>
-          <w:lang w:val="cs-CZ"/>
-        </w:rPr>
-        <w:t>LogTable</w:t>
-      </w:r>
-      <w:proofErr w:type="spellEnd"/>
-      <w:r>
-        <w:rPr>
-          <w:lang w:val="cs-CZ"/>
-        </w:rPr>
-        <w:t xml:space="preserve"> byl user a </w:t>
-      </w:r>
-      <w:proofErr w:type="spellStart"/>
-      <w:r>
-        <w:rPr>
-          <w:lang w:val="cs-CZ"/>
-        </w:rPr>
-        <w:t>BoundId</w:t>
-      </w:r>
-      <w:proofErr w:type="spellEnd"/>
-      <w:r>
-        <w:rPr>
-          <w:lang w:val="cs-CZ"/>
-        </w:rPr>
-        <w:t xml:space="preserve"> 1 tak to znamená že tento záznam se váže s </w:t>
-      </w:r>
-      <w:proofErr w:type="spellStart"/>
-      <w:r>
-        <w:rPr>
-          <w:lang w:val="cs-CZ"/>
-        </w:rPr>
-        <w:t>userem</w:t>
-      </w:r>
-      <w:proofErr w:type="spellEnd"/>
-      <w:r>
-        <w:rPr>
-          <w:lang w:val="cs-CZ"/>
-        </w:rPr>
-        <w:t xml:space="preserve"> který má ID 1. Je nutno zajistit relační integritu</w:t>
-      </w:r>
-    </w:p>
-    <w:p>
-      <w:pPr>
-        <w:rPr>
-          <w:lang w:val="cs-CZ"/>
-        </w:rPr>
-      </w:pPr>
-      <w:r>
-        <w:rPr>
-          <w:lang w:val="cs-CZ"/>
-        </w:rPr>
-        <w:lastRenderedPageBreak/>
-        <w:t xml:space="preserve">Id v concreto logu je nastaveno na -1 protože </w:t>
-      </w:r>
-      <w:proofErr w:type="spellStart"/>
-      <w:r>
-        <w:rPr>
-          <w:lang w:val="cs-CZ"/>
-        </w:rPr>
-        <w:t>pokuď</w:t>
-      </w:r>
-      <w:proofErr w:type="spellEnd"/>
-      <w:r>
-        <w:rPr>
-          <w:lang w:val="cs-CZ"/>
-        </w:rPr>
-        <w:t xml:space="preserve"> je log odevzdán serveru, tak server sám </w:t>
+      <w:r>
+        <w:rPr>
+          <w:lang w:val="cs-CZ"/>
+        </w:rPr>
+        <w:t>T</w:t>
+      </w:r>
+      <w:r>
+        <w:rPr>
+          <w:lang w:val="cs-CZ"/>
+        </w:rPr>
+        <w:t xml:space="preserve"> </w:t>
+      </w:r>
+      <w:proofErr w:type="spellStart"/>
+      <w:r>
+        <w:rPr>
+          <w:lang w:val="cs-CZ"/>
+        </w:rPr>
+        <w:t>Content</w:t>
+      </w:r>
+      <w:proofErr w:type="spellEnd"/>
+      <w:r>
+        <w:rPr>
+          <w:lang w:val="cs-CZ"/>
+        </w:rPr>
+        <w:t xml:space="preserve"> implementace v </w:t>
+      </w:r>
+      <w:proofErr w:type="spellStart"/>
+      <w:r>
+        <w:rPr>
+          <w:lang w:val="cs-CZ"/>
+        </w:rPr>
+        <w:t>Concrete</w:t>
+      </w:r>
+      <w:proofErr w:type="spellEnd"/>
+      <w:r>
+        <w:rPr>
+          <w:lang w:val="cs-CZ"/>
+        </w:rPr>
+        <w:t xml:space="preserve"> logu naznačuje n</w:t>
+      </w:r>
+      <w:r>
+        <w:rPr>
+          <w:lang w:val="cs-CZ"/>
+        </w:rPr>
+        <w:t xml:space="preserve">a </w:t>
       </w:r>
       <w:proofErr w:type="gramStart"/>
       <w:r>
         <w:rPr>
           <w:lang w:val="cs-CZ"/>
         </w:rPr>
-        <w:t>rozhodne</w:t>
+        <w:t>to</w:t>
       </w:r>
       <w:proofErr w:type="gramEnd"/>
       <w:r>
         <w:rPr>
           <w:lang w:val="cs-CZ"/>
         </w:rPr>
-        <w:t xml:space="preserve"> jak ID logu udělí. Pokud by však tento log byl přijat od serveru tak by ID bylo nastaveno na existující hodnotu</w:t>
-      </w:r>
-    </w:p>
-    <w:p>
-      <w:pPr>
-        <w:rPr>
-          <w:lang w:val="cs-CZ"/>
-        </w:rPr>
-      </w:pPr>
-      <w:proofErr w:type="spellStart"/>
-      <w:r>
-        <w:rPr>
-          <w:lang w:val="cs-CZ"/>
-        </w:rPr>
-        <w:t>String</w:t>
-      </w:r>
-      <w:proofErr w:type="spellEnd"/>
-      <w:r>
-        <w:rPr>
-          <w:lang w:val="cs-CZ"/>
-        </w:rPr>
-        <w:t xml:space="preserve"> </w:t>
-      </w:r>
-      <w:proofErr w:type="spellStart"/>
-      <w:r>
-        <w:rPr>
-          <w:lang w:val="cs-CZ"/>
-        </w:rPr>
-        <w:t>Content</w:t>
-      </w:r>
-      <w:proofErr w:type="spellEnd"/>
-      <w:r>
-        <w:rPr>
-          <w:lang w:val="cs-CZ"/>
-        </w:rPr>
-        <w:t xml:space="preserve"> implementace v </w:t>
-      </w:r>
-      <w:proofErr w:type="spellStart"/>
-      <w:r>
-        <w:rPr>
-          <w:lang w:val="cs-CZ"/>
-        </w:rPr>
-        <w:t>Concrete</w:t>
-      </w:r>
-      <w:proofErr w:type="spellEnd"/>
-      <w:r>
-        <w:rPr>
-          <w:lang w:val="cs-CZ"/>
-        </w:rPr>
-        <w:t xml:space="preserve"> logu naznačuje n</w:t>
-      </w:r>
-      <w:r>
-        <w:rPr>
-          <w:lang w:val="cs-CZ"/>
-        </w:rPr>
-        <w:t xml:space="preserve">a </w:t>
-      </w:r>
-      <w:proofErr w:type="gramStart"/>
-      <w:r>
-        <w:rPr>
-          <w:lang w:val="cs-CZ"/>
-        </w:rPr>
-        <w:t>to</w:t>
-      </w:r>
-      <w:proofErr w:type="gramEnd"/>
-      <w:r>
-        <w:rPr>
-          <w:lang w:val="cs-CZ"/>
-        </w:rPr>
-        <w:t xml:space="preserve"> jak by měla být použita další třída pro snadnější převod do </w:t>
-      </w:r>
-      <w:proofErr w:type="spellStart"/>
-      <w:r>
-        <w:rPr>
-          <w:lang w:val="cs-CZ"/>
-        </w:rPr>
-        <w:t>Jsonu</w:t>
-      </w:r>
-      <w:proofErr w:type="spellEnd"/>
+        <w:t xml:space="preserve"> jak by měla být použit</w:t>
+      </w:r>
+      <w:r>
+        <w:rPr>
+          <w:lang w:val="cs-CZ"/>
+        </w:rPr>
+        <w:t>a</w:t>
+      </w:r>
       <w:r>
         <w:rPr>
           <w:lang w:val="cs-CZ"/>
         </w:rPr>
         <w:t>.</w:t>
+      </w:r>
+      <w:r>
+        <w:rPr>
+          <w:lang w:val="cs-CZ"/>
+        </w:rPr>
+        <w:t xml:space="preserve"> T musí být třídou</w:t>
       </w:r>
     </w:p>
     <w:p>
@@ -588,6 +417,7 @@
         <w:rPr>
           <w:lang w:val="cs-CZ"/>
         </w:rPr>
+        <w:lastRenderedPageBreak/>
         <w:t xml:space="preserve">Interní zacházení s objekty </w:t>
       </w:r>
       <w:proofErr w:type="spellStart"/>
@@ -611,10 +441,10 @@
           <w:lang w:val="cs-CZ"/>
         </w:rPr>
         <w:drawing>
-          <wp:inline distT="0" distB="0" distL="0" distR="0" wp14:anchorId="3D7AB18D" wp14:editId="6A1571BF">
-            <wp:extent cx="5934075" cy="2857500"/>
-            <wp:effectExtent l="0" t="0" r="9525" b="0"/>
-            <wp:docPr id="6" name="Obrázek 6"/>
+          <wp:inline distT="0" distB="0" distL="0" distR="0" wp14:anchorId="4DC4233B" wp14:editId="6FB90F5A">
+            <wp:extent cx="5943600" cy="2781300"/>
+            <wp:effectExtent l="0" t="0" r="0" b="0"/>
+            <wp:docPr id="2" name="Obrázek 2"/>
             <wp:cNvGraphicFramePr>
               <a:graphicFrameLocks xmlns:a="http://schemas.openxmlformats.org/drawingml/2006/main" noChangeAspect="1"/>
             </wp:cNvGraphicFramePr>
@@ -622,7 +452,7 @@
               <a:graphicData uri="http://schemas.openxmlformats.org/drawingml/2006/picture">
                 <pic:pic xmlns:pic="http://schemas.openxmlformats.org/drawingml/2006/picture">
                   <pic:nvPicPr>
-                    <pic:cNvPr id="0" name="Picture 6"/>
+                    <pic:cNvPr id="0" name="Picture 2"/>
                     <pic:cNvPicPr>
                       <a:picLocks noChangeAspect="1" noChangeArrowheads="1"/>
                     </pic:cNvPicPr>
@@ -643,7 +473,7 @@
                   <pic:spPr bwMode="auto">
                     <a:xfrm>
                       <a:off x="0" y="0"/>
-                      <a:ext cx="5934075" cy="2857500"/>
+                      <a:ext cx="5943600" cy="2781300"/>
                     </a:xfrm>
                     <a:prstGeom prst="rect">
                       <a:avLst/>
@@ -714,77 +544,21 @@
         <w:rPr>
           <w:lang w:val="cs-CZ"/>
         </w:rPr>
-        <w:t xml:space="preserve">. Tato metoda poté </w:t>
+        <w:t xml:space="preserve">. Přijatý log je zkopírován do </w:t>
       </w:r>
       <w:proofErr w:type="gramStart"/>
       <w:r>
         <w:rPr>
           <w:lang w:val="cs-CZ"/>
         </w:rPr>
-        <w:t>rozhodne</w:t>
+        <w:t>objektu</w:t>
       </w:r>
       <w:proofErr w:type="gramEnd"/>
       <w:r>
         <w:rPr>
           <w:lang w:val="cs-CZ"/>
         </w:rPr>
-        <w:t xml:space="preserve"> zda log </w:t>
-      </w:r>
-      <w:proofErr w:type="spellStart"/>
-      <w:r>
-        <w:rPr>
-          <w:lang w:val="cs-CZ"/>
-        </w:rPr>
-        <w:t>implemetuje</w:t>
-      </w:r>
-      <w:proofErr w:type="spellEnd"/>
-      <w:r>
-        <w:rPr>
-          <w:lang w:val="cs-CZ"/>
-        </w:rPr>
-        <w:t xml:space="preserve"> </w:t>
-      </w:r>
-      <w:proofErr w:type="spellStart"/>
-      <w:r>
-        <w:rPr>
-          <w:lang w:val="cs-CZ"/>
-        </w:rPr>
-        <w:t>ISpecificLog</w:t>
-      </w:r>
-      <w:proofErr w:type="spellEnd"/>
-      <w:r>
-        <w:rPr>
-          <w:lang w:val="cs-CZ"/>
-        </w:rPr>
-        <w:t xml:space="preserve">. Přijatý log je zkopírován do </w:t>
-      </w:r>
-      <w:proofErr w:type="gramStart"/>
-      <w:r>
-        <w:rPr>
-          <w:lang w:val="cs-CZ"/>
-        </w:rPr>
-        <w:t>objektu</w:t>
-      </w:r>
-      <w:proofErr w:type="gramEnd"/>
-      <w:r>
-        <w:rPr>
-          <w:lang w:val="cs-CZ"/>
-        </w:rPr>
-        <w:t xml:space="preserve"> který je identický buď </w:t>
-      </w:r>
-      <w:proofErr w:type="spellStart"/>
-      <w:r>
-        <w:rPr>
-          <w:lang w:val="cs-CZ"/>
-        </w:rPr>
-        <w:t>ISpecificLogu</w:t>
-      </w:r>
-      <w:proofErr w:type="spellEnd"/>
-      <w:r>
-        <w:rPr>
-          <w:lang w:val="cs-CZ"/>
-        </w:rPr>
-        <w:t xml:space="preserve">, pokud ho implementuje, nebo </w:t>
+        <w:t xml:space="preserve"> který je identický </w:t>
       </w:r>
       <w:proofErr w:type="spellStart"/>
       <w:r>
@@ -800,36 +574,40 @@
         </w:rPr>
         <w:t xml:space="preserve">. Toto kopírování je </w:t>
       </w:r>
-      <w:proofErr w:type="gramStart"/>
-      <w:r>
-        <w:rPr>
-          <w:lang w:val="cs-CZ"/>
-        </w:rPr>
-        <w:t>nutné</w:t>
-      </w:r>
-      <w:proofErr w:type="gramEnd"/>
-      <w:r>
-        <w:rPr>
-          <w:lang w:val="cs-CZ"/>
-        </w:rPr>
-        <w:t xml:space="preserve"> aby mohl být objekt čistě převeden do </w:t>
-      </w:r>
-      <w:proofErr w:type="spellStart"/>
-      <w:r>
-        <w:rPr>
-          <w:lang w:val="cs-CZ"/>
-        </w:rPr>
-        <w:t>Jsonu</w:t>
-      </w:r>
-      <w:proofErr w:type="spellEnd"/>
-      <w:r>
-        <w:rPr>
-          <w:lang w:val="cs-CZ"/>
-        </w:rPr>
-        <w:t>. Poté je tento objekt odeslán serveru.</w:t>
+      <w:r>
+        <w:rPr>
+          <w:lang w:val="cs-CZ"/>
+        </w:rPr>
+        <w:t>nutné,</w:t>
+      </w:r>
+      <w:r>
+        <w:rPr>
+          <w:lang w:val="cs-CZ"/>
+        </w:rPr>
+        <w:t xml:space="preserve"> aby moh</w:t>
       </w:r>
       <w:bookmarkStart w:id="0" w:name="_GoBack"/>
       <w:bookmarkEnd w:id="0"/>
+      <w:r>
+        <w:rPr>
+          <w:lang w:val="cs-CZ"/>
+        </w:rPr>
+        <w:t xml:space="preserve">l být objekt čistě převeden do </w:t>
+      </w:r>
+      <w:proofErr w:type="spellStart"/>
+      <w:r>
+        <w:rPr>
+          <w:lang w:val="cs-CZ"/>
+        </w:rPr>
+        <w:t>Jsonu</w:t>
+      </w:r>
+      <w:proofErr w:type="spellEnd"/>
+      <w:r>
+        <w:rPr>
+          <w:lang w:val="cs-CZ"/>
+        </w:rPr>
+        <w:t>. Poté je tento objekt odeslán serveru.</w:t>
+      </w:r>
     </w:p>
     <w:sectPr>
       <w:pgSz w:w="12240" w:h="15840"/>

</xml_diff>